<commit_message>
add map and text
</commit_message>
<xml_diff>
--- a/outputs/Free et al Supplementary Figures.docx
+++ b/outputs/Free et al Supplementary Figures.docx
@@ -77,25 +77,13 @@
         <w:rPr>
           <w:rFonts w:ascii="Arial" w:hAnsi="Arial" w:cs="Arial"/>
         </w:rPr>
-        <w:t xml:space="preserve">Supplementary Figure 1 </w:t>
-      </w:r>
-      <w:r>
-        <w:rPr>
-          <w:rFonts w:ascii="Arial" w:hAnsi="Arial" w:cs="Arial"/>
-        </w:rPr>
-        <w:t xml:space="preserve">– Modelled relative sequencing effort of combined </w:t>
-      </w:r>
-      <w:r>
-        <w:rPr>
-          <w:rFonts w:ascii="Arial" w:hAnsi="Arial" w:cs="Arial"/>
-        </w:rPr>
-        <w:t xml:space="preserve">human and rodent samples, adjusted for the number of reported confirmed cases in a region or country from 2012-2022. </w:t>
-      </w:r>
-      <w:r>
-        <w:rPr>
-          <w:rFonts w:ascii="Arial" w:hAnsi="Arial" w:cs="Arial"/>
-        </w:rPr>
-        <w:t>Greatest sequencing effort coincides with areas where sampling in humans (Edo, Nigeria and Kenema, Sierra Leone) and rodents (</w:t>
+        <w:t xml:space="preserve">Supplementary Figure 1 – Modelled relative sequencing effort of combined </w:t>
+      </w:r>
+      <w:r>
+        <w:rPr>
+          <w:rFonts w:ascii="Arial" w:hAnsi="Arial" w:cs="Arial"/>
+        </w:rPr>
+        <w:t>human and rodent samples, adjusted for the number of reported confirmed cases in a region or country from 2012-2022. Greatest sequencing effort coincides with areas where sampling in humans (Edo, Nigeria and Kenema, Sierra Leone) and rodents (</w:t>
       </w:r>
       <w:proofErr w:type="spellStart"/>
       <w:r>
@@ -342,7 +330,89 @@
         <w:t>Histograms of MRCA for included samples in phylogenetic analysis from Nigerian states for the S segment (Left) and L segment (Right).</w:t>
       </w:r>
     </w:p>
-    <w:p/>
+    <w:p>
+      <w:pPr>
+        <w:spacing w:after="0" w:line="360" w:lineRule="auto"/>
+        <w:jc w:val="both"/>
+        <w:rPr>
+          <w:rFonts w:ascii="Arial" w:hAnsi="Arial" w:cs="Arial"/>
+          <w:i/>
+          <w:iCs/>
+        </w:rPr>
+      </w:pPr>
+      <w:r>
+        <w:rPr>
+          <w:noProof/>
+        </w:rPr>
+        <w:lastRenderedPageBreak/>
+        <w:drawing>
+          <wp:inline distT="0" distB="0" distL="0" distR="0" wp14:anchorId="3F46554F" wp14:editId="1B5929A7">
+            <wp:extent cx="5486400" cy="4099560"/>
+            <wp:effectExtent l="0" t="0" r="0" b="0"/>
+            <wp:docPr id="4" name="Picture 4" descr="Diagram&#10;&#10;Description automatically generated"/>
+            <wp:cNvGraphicFramePr>
+              <a:graphicFrameLocks xmlns:a="http://schemas.openxmlformats.org/drawingml/2006/main" noChangeAspect="1"/>
+            </wp:cNvGraphicFramePr>
+            <a:graphic xmlns:a="http://schemas.openxmlformats.org/drawingml/2006/main">
+              <a:graphicData uri="http://schemas.openxmlformats.org/drawingml/2006/picture">
+                <pic:pic xmlns:pic="http://schemas.openxmlformats.org/drawingml/2006/picture">
+                  <pic:nvPicPr>
+                    <pic:cNvPr id="4" name="Picture 4" descr="Diagram&#10;&#10;Description automatically generated"/>
+                    <pic:cNvPicPr>
+                      <a:picLocks noChangeAspect="1" noChangeArrowheads="1"/>
+                    </pic:cNvPicPr>
+                  </pic:nvPicPr>
+                  <pic:blipFill rotWithShape="1">
+                    <a:blip r:embed="rId7" cstate="print">
+                      <a:extLst>
+                        <a:ext uri="{28A0092B-C50C-407E-A947-70E740481C1C}">
+                          <a14:useLocalDpi xmlns:a14="http://schemas.microsoft.com/office/drawing/2010/main" val="0"/>
+                        </a:ext>
+                      </a:extLst>
+                    </a:blip>
+                    <a:srcRect t="21771" b="22187"/>
+                    <a:stretch/>
+                  </pic:blipFill>
+                  <pic:spPr bwMode="auto">
+                    <a:xfrm>
+                      <a:off x="0" y="0"/>
+                      <a:ext cx="5486400" cy="4099560"/>
+                    </a:xfrm>
+                    <a:prstGeom prst="rect">
+                      <a:avLst/>
+                    </a:prstGeom>
+                    <a:noFill/>
+                    <a:ln>
+                      <a:noFill/>
+                    </a:ln>
+                    <a:extLst>
+                      <a:ext uri="{53640926-AAD7-44D8-BBD7-CCE9431645EC}">
+                        <a14:shadowObscured xmlns:a14="http://schemas.microsoft.com/office/drawing/2010/main"/>
+                      </a:ext>
+                    </a:extLst>
+                  </pic:spPr>
+                </pic:pic>
+              </a:graphicData>
+            </a:graphic>
+          </wp:inline>
+        </w:drawing>
+      </w:r>
+    </w:p>
+    <w:p>
+      <w:pPr>
+        <w:spacing w:after="0" w:line="360" w:lineRule="auto"/>
+        <w:jc w:val="both"/>
+        <w:rPr>
+          <w:rFonts w:ascii="Arial" w:hAnsi="Arial" w:cs="Arial"/>
+        </w:rPr>
+      </w:pPr>
+      <w:r>
+        <w:rPr>
+          <w:rFonts w:ascii="Arial" w:hAnsi="Arial" w:cs="Arial"/>
+        </w:rPr>
+        <w:t>Supplementary Figure 3 – Reference map of West Africa to support interpretation of figures.</w:t>
+      </w:r>
+    </w:p>
     <w:sectPr>
       <w:pgSz w:w="11906" w:h="16838"/>
       <w:pgMar w:top="1440" w:right="1440" w:bottom="1440" w:left="1440" w:header="708" w:footer="708" w:gutter="0"/>

</xml_diff>